<commit_message>
각 UseCase Description에 '메뉴명 출력' Response 추가
</commit_message>
<xml_diff>
--- a/docs/UseCase_Descriptions.docx
+++ b/docs/UseCase_Descriptions.docx
@@ -24,11 +24,6 @@
       </w:r>
     </w:p>
     <w:p>
-      <w:pPr>
-        <w:rPr>
-          <w:rFonts w:hint="eastAsia"/>
-        </w:rPr>
-      </w:pPr>
       <w:r>
         <w:rPr>
           <w:rFonts w:hint="eastAsia"/>
@@ -53,11 +48,6 @@
             <w:shd w:val="clear" w:color="auto" w:fill="DAE9F7" w:themeFill="text2" w:themeFillTint="1A"/>
           </w:tcPr>
           <w:p>
-            <w:pPr>
-              <w:rPr>
-                <w:rFonts w:hint="eastAsia"/>
-              </w:rPr>
-            </w:pPr>
             <w:r>
               <w:rPr>
                 <w:rFonts w:hint="eastAsia"/>
@@ -72,11 +62,6 @@
             <w:shd w:val="clear" w:color="auto" w:fill="DAE9F7" w:themeFill="text2" w:themeFillTint="1A"/>
           </w:tcPr>
           <w:p>
-            <w:pPr>
-              <w:rPr>
-                <w:rFonts w:hint="eastAsia"/>
-              </w:rPr>
-            </w:pPr>
             <w:r>
               <w:rPr>
                 <w:rFonts w:hint="eastAsia"/>
@@ -92,11 +77,6 @@
             <w:tcW w:w="4508" w:type="dxa"/>
           </w:tcPr>
           <w:p>
-            <w:pPr>
-              <w:rPr>
-                <w:rFonts w:hint="eastAsia"/>
-              </w:rPr>
-            </w:pPr>
             <w:r>
               <w:rPr>
                 <w:rFonts w:hint="eastAsia"/>
@@ -146,16 +126,23 @@
             <w:tcW w:w="4508" w:type="dxa"/>
           </w:tcPr>
           <w:p>
-            <w:pPr>
-              <w:rPr>
-                <w:rFonts w:hint="eastAsia"/>
-              </w:rPr>
-            </w:pPr>
-            <w:r>
-              <w:rPr>
-                <w:rFonts w:hint="eastAsia"/>
-              </w:rPr>
-              <w:t xml:space="preserve">2. 회원가입 </w:t>
+            <w:r>
+              <w:rPr>
+                <w:rFonts w:hint="eastAsia"/>
+              </w:rPr>
+              <w:t xml:space="preserve">2. </w:t>
+            </w:r>
+            <w:r>
+              <w:rPr>
+                <w:rFonts w:hint="eastAsia"/>
+              </w:rPr>
+              <w:t xml:space="preserve">메뉴명을 출력하고, </w:t>
+            </w:r>
+            <w:r>
+              <w:rPr>
+                <w:rFonts w:hint="eastAsia"/>
+              </w:rPr>
+              <w:t xml:space="preserve">회원가입 </w:t>
             </w:r>
             <w:r>
               <w:rPr>
@@ -186,11 +173,6 @@
             <w:tcW w:w="4508" w:type="dxa"/>
           </w:tcPr>
           <w:p>
-            <w:pPr>
-              <w:rPr>
-                <w:rFonts w:hint="eastAsia"/>
-              </w:rPr>
-            </w:pPr>
             <w:r>
               <w:rPr>
                 <w:rFonts w:hint="eastAsia"/>
@@ -216,11 +198,6 @@
             <w:tcW w:w="4508" w:type="dxa"/>
           </w:tcPr>
           <w:p>
-            <w:pPr>
-              <w:rPr>
-                <w:rFonts w:hint="eastAsia"/>
-              </w:rPr>
-            </w:pPr>
             <w:r>
               <w:rPr>
                 <w:rFonts w:hint="eastAsia"/>
@@ -239,22 +216,11 @@
     </w:tbl>
     <w:p/>
     <w:p>
-      <w:pPr>
-        <w:rPr>
-          <w:rFonts w:hint="eastAsia"/>
-        </w:rPr>
-      </w:pPr>
       <w:r>
         <w:rPr>
           <w:rFonts w:hint="eastAsia"/>
         </w:rPr>
-        <w:t xml:space="preserve">Use case description: </w:t>
-      </w:r>
-      <w:r>
-        <w:rPr>
-          <w:rFonts w:hint="eastAsia"/>
-        </w:rPr>
-        <w:t>로그인</w:t>
+        <w:t>Use case description: 로그인</w:t>
       </w:r>
     </w:p>
     <w:tbl>
@@ -276,9 +242,6 @@
           <w:p>
             <w:pPr>
               <w:jc w:val="left"/>
-              <w:rPr>
-                <w:rFonts w:hint="eastAsia"/>
-              </w:rPr>
             </w:pPr>
             <w:r>
               <w:rPr>
@@ -296,9 +259,6 @@
           <w:p>
             <w:pPr>
               <w:jc w:val="left"/>
-              <w:rPr>
-                <w:rFonts w:hint="eastAsia"/>
-              </w:rPr>
             </w:pPr>
             <w:r>
               <w:rPr>
@@ -317,9 +277,6 @@
           <w:p>
             <w:pPr>
               <w:jc w:val="left"/>
-              <w:rPr>
-                <w:rFonts w:hint="eastAsia"/>
-              </w:rPr>
             </w:pPr>
             <w:r>
               <w:rPr>
@@ -360,15 +317,24 @@
           <w:p>
             <w:pPr>
               <w:jc w:val="left"/>
-              <w:rPr>
-                <w:rFonts w:hint="eastAsia"/>
-              </w:rPr>
-            </w:pPr>
-            <w:r>
-              <w:rPr>
-                <w:rFonts w:hint="eastAsia"/>
-              </w:rPr>
-              <w:t xml:space="preserve">2. 로그인 정보를 </w:t>
+            </w:pPr>
+            <w:r>
+              <w:rPr>
+                <w:rFonts w:hint="eastAsia"/>
+              </w:rPr>
+              <w:t xml:space="preserve">2. </w:t>
+            </w:r>
+            <w:r>
+              <w:rPr>
+                <w:rFonts w:hint="eastAsia"/>
+              </w:rPr>
+              <w:t xml:space="preserve">메뉴명을 출력하고, </w:t>
+            </w:r>
+            <w:r>
+              <w:rPr>
+                <w:rFonts w:hint="eastAsia"/>
+              </w:rPr>
+              <w:t xml:space="preserve">로그인 정보를 </w:t>
             </w:r>
             <w:proofErr w:type="spellStart"/>
             <w:r>
@@ -395,9 +361,6 @@
           <w:p>
             <w:pPr>
               <w:jc w:val="left"/>
-              <w:rPr>
-                <w:rFonts w:hint="eastAsia"/>
-              </w:rPr>
             </w:pPr>
             <w:r>
               <w:rPr>
@@ -426,9 +389,6 @@
           <w:p>
             <w:pPr>
               <w:jc w:val="left"/>
-              <w:rPr>
-                <w:rFonts w:hint="eastAsia"/>
-              </w:rPr>
             </w:pPr>
             <w:r>
               <w:rPr>
@@ -443,29 +403,17 @@
     <w:p>
       <w:pPr>
         <w:jc w:val="left"/>
-        <w:rPr>
-          <w:rFonts w:hint="eastAsia"/>
-        </w:rPr>
       </w:pPr>
     </w:p>
     <w:p>
       <w:pPr>
         <w:jc w:val="left"/>
-        <w:rPr>
-          <w:rFonts w:hint="eastAsia"/>
-        </w:rPr>
       </w:pPr>
       <w:r>
         <w:rPr>
           <w:rFonts w:hint="eastAsia"/>
         </w:rPr>
-        <w:t xml:space="preserve">Use case description: </w:t>
-      </w:r>
-      <w:r>
-        <w:rPr>
-          <w:rFonts w:hint="eastAsia"/>
-        </w:rPr>
-        <w:t>로그아웃</w:t>
+        <w:t>Use case description: 로그아웃</w:t>
       </w:r>
     </w:p>
     <w:tbl>
@@ -487,9 +435,6 @@
           <w:p>
             <w:pPr>
               <w:jc w:val="left"/>
-              <w:rPr>
-                <w:rFonts w:hint="eastAsia"/>
-              </w:rPr>
             </w:pPr>
             <w:r>
               <w:rPr>
@@ -507,9 +452,6 @@
           <w:p>
             <w:pPr>
               <w:jc w:val="left"/>
-              <w:rPr>
-                <w:rFonts w:hint="eastAsia"/>
-              </w:rPr>
             </w:pPr>
             <w:r>
               <w:rPr>
@@ -528,9 +470,6 @@
           <w:p>
             <w:pPr>
               <w:jc w:val="left"/>
-              <w:rPr>
-                <w:rFonts w:hint="eastAsia"/>
-              </w:rPr>
             </w:pPr>
             <w:r>
               <w:rPr>
@@ -553,15 +492,24 @@
           <w:p>
             <w:pPr>
               <w:jc w:val="left"/>
-              <w:rPr>
-                <w:rFonts w:hint="eastAsia"/>
-              </w:rPr>
-            </w:pPr>
-            <w:r>
-              <w:rPr>
-                <w:rFonts w:hint="eastAsia"/>
-              </w:rPr>
-              <w:t>2. 사용자의 시스템 접속을 종료한다.</w:t>
+            </w:pPr>
+            <w:r>
+              <w:rPr>
+                <w:rFonts w:hint="eastAsia"/>
+              </w:rPr>
+              <w:t xml:space="preserve">2. </w:t>
+            </w:r>
+            <w:r>
+              <w:rPr>
+                <w:rFonts w:hint="eastAsia"/>
+              </w:rPr>
+              <w:t xml:space="preserve">메뉴명을 출력하고, </w:t>
+            </w:r>
+            <w:r>
+              <w:rPr>
+                <w:rFonts w:hint="eastAsia"/>
+              </w:rPr>
+              <w:t>사용자의 시스템 접속을 종료한다.</w:t>
             </w:r>
           </w:p>
         </w:tc>
@@ -570,29 +518,17 @@
     <w:p>
       <w:pPr>
         <w:jc w:val="left"/>
-        <w:rPr>
-          <w:rFonts w:hint="eastAsia"/>
-        </w:rPr>
       </w:pPr>
     </w:p>
     <w:p>
       <w:pPr>
         <w:jc w:val="left"/>
-        <w:rPr>
-          <w:rFonts w:hint="eastAsia"/>
-        </w:rPr>
       </w:pPr>
       <w:r>
         <w:rPr>
           <w:rFonts w:hint="eastAsia"/>
         </w:rPr>
-        <w:t xml:space="preserve">Use case description: </w:t>
-      </w:r>
-      <w:r>
-        <w:rPr>
-          <w:rFonts w:hint="eastAsia"/>
-        </w:rPr>
-        <w:t>자전거 등록</w:t>
+        <w:t>Use case description: 자전거 등록</w:t>
       </w:r>
     </w:p>
     <w:tbl>
@@ -614,9 +550,6 @@
           <w:p>
             <w:pPr>
               <w:jc w:val="left"/>
-              <w:rPr>
-                <w:rFonts w:hint="eastAsia"/>
-              </w:rPr>
             </w:pPr>
             <w:r>
               <w:rPr>
@@ -634,9 +567,6 @@
           <w:p>
             <w:pPr>
               <w:jc w:val="left"/>
-              <w:rPr>
-                <w:rFonts w:hint="eastAsia"/>
-              </w:rPr>
             </w:pPr>
             <w:r>
               <w:rPr>
@@ -655,9 +585,6 @@
           <w:p>
             <w:pPr>
               <w:jc w:val="left"/>
-              <w:rPr>
-                <w:rFonts w:hint="eastAsia"/>
-              </w:rPr>
             </w:pPr>
             <w:r>
               <w:rPr>
@@ -680,15 +607,24 @@
           <w:p>
             <w:pPr>
               <w:jc w:val="left"/>
-              <w:rPr>
-                <w:rFonts w:hint="eastAsia"/>
-              </w:rPr>
-            </w:pPr>
-            <w:r>
-              <w:rPr>
-                <w:rFonts w:hint="eastAsia"/>
-              </w:rPr>
-              <w:t xml:space="preserve">2. 자전거 등록에 필요한 정보를 </w:t>
+            </w:pPr>
+            <w:r>
+              <w:rPr>
+                <w:rFonts w:hint="eastAsia"/>
+              </w:rPr>
+              <w:t xml:space="preserve">2. </w:t>
+            </w:r>
+            <w:r>
+              <w:rPr>
+                <w:rFonts w:hint="eastAsia"/>
+              </w:rPr>
+              <w:t xml:space="preserve">메뉴명을 출력하고, </w:t>
+            </w:r>
+            <w:r>
+              <w:rPr>
+                <w:rFonts w:hint="eastAsia"/>
+              </w:rPr>
+              <w:t xml:space="preserve">자전거 등록에 필요한 정보를 </w:t>
             </w:r>
             <w:proofErr w:type="spellStart"/>
             <w:r>
@@ -715,9 +651,6 @@
           <w:p>
             <w:pPr>
               <w:jc w:val="left"/>
-              <w:rPr>
-                <w:rFonts w:hint="eastAsia"/>
-              </w:rPr>
             </w:pPr>
             <w:r>
               <w:rPr>
@@ -734,9 +667,6 @@
           <w:p>
             <w:pPr>
               <w:jc w:val="left"/>
-              <w:rPr>
-                <w:rFonts w:hint="eastAsia"/>
-              </w:rPr>
             </w:pPr>
             <w:r>
               <w:rPr>
@@ -751,29 +681,17 @@
     <w:p>
       <w:pPr>
         <w:jc w:val="left"/>
-        <w:rPr>
-          <w:rFonts w:hint="eastAsia"/>
-        </w:rPr>
       </w:pPr>
     </w:p>
     <w:p>
       <w:pPr>
         <w:jc w:val="left"/>
-        <w:rPr>
-          <w:rFonts w:hint="eastAsia"/>
-        </w:rPr>
       </w:pPr>
       <w:r>
         <w:rPr>
           <w:rFonts w:hint="eastAsia"/>
         </w:rPr>
-        <w:t xml:space="preserve">Use case description: </w:t>
-      </w:r>
-      <w:r>
-        <w:rPr>
-          <w:rFonts w:hint="eastAsia"/>
-        </w:rPr>
-        <w:t>자전거 대여</w:t>
+        <w:t>Use case description: 자전거 대여</w:t>
       </w:r>
     </w:p>
     <w:tbl>
@@ -795,9 +713,6 @@
           <w:p>
             <w:pPr>
               <w:jc w:val="left"/>
-              <w:rPr>
-                <w:rFonts w:hint="eastAsia"/>
-              </w:rPr>
             </w:pPr>
             <w:r>
               <w:rPr>
@@ -815,9 +730,6 @@
           <w:p>
             <w:pPr>
               <w:jc w:val="left"/>
-              <w:rPr>
-                <w:rFonts w:hint="eastAsia"/>
-              </w:rPr>
             </w:pPr>
             <w:r>
               <w:rPr>
@@ -836,9 +748,6 @@
           <w:p>
             <w:pPr>
               <w:jc w:val="left"/>
-              <w:rPr>
-                <w:rFonts w:hint="eastAsia"/>
-              </w:rPr>
             </w:pPr>
             <w:r>
               <w:rPr>
@@ -861,15 +770,24 @@
           <w:p>
             <w:pPr>
               <w:jc w:val="left"/>
-              <w:rPr>
-                <w:rFonts w:hint="eastAsia"/>
-              </w:rPr>
-            </w:pPr>
-            <w:r>
-              <w:rPr>
-                <w:rFonts w:hint="eastAsia"/>
-              </w:rPr>
-              <w:t xml:space="preserve">2. 대여할 자전거 정보를 </w:t>
+            </w:pPr>
+            <w:r>
+              <w:rPr>
+                <w:rFonts w:hint="eastAsia"/>
+              </w:rPr>
+              <w:t xml:space="preserve">2. </w:t>
+            </w:r>
+            <w:r>
+              <w:rPr>
+                <w:rFonts w:hint="eastAsia"/>
+              </w:rPr>
+              <w:t xml:space="preserve">메뉴명을 출력하고, </w:t>
+            </w:r>
+            <w:r>
+              <w:rPr>
+                <w:rFonts w:hint="eastAsia"/>
+              </w:rPr>
+              <w:t xml:space="preserve">대여할 자전거 정보를 </w:t>
             </w:r>
             <w:proofErr w:type="spellStart"/>
             <w:r>
@@ -896,9 +814,6 @@
           <w:p>
             <w:pPr>
               <w:jc w:val="left"/>
-              <w:rPr>
-                <w:rFonts w:hint="eastAsia"/>
-              </w:rPr>
             </w:pPr>
             <w:r>
               <w:rPr>
@@ -915,9 +830,6 @@
           <w:p>
             <w:pPr>
               <w:jc w:val="left"/>
-              <w:rPr>
-                <w:rFonts w:hint="eastAsia"/>
-              </w:rPr>
             </w:pPr>
             <w:r>
               <w:rPr>
@@ -932,29 +844,17 @@
     <w:p>
       <w:pPr>
         <w:jc w:val="left"/>
-        <w:rPr>
-          <w:rFonts w:hint="eastAsia"/>
-        </w:rPr>
       </w:pPr>
     </w:p>
     <w:p>
       <w:pPr>
         <w:jc w:val="left"/>
-        <w:rPr>
-          <w:rFonts w:hint="eastAsia"/>
-        </w:rPr>
       </w:pPr>
       <w:r>
         <w:rPr>
           <w:rFonts w:hint="eastAsia"/>
         </w:rPr>
-        <w:t xml:space="preserve">Use case description: </w:t>
-      </w:r>
-      <w:r>
-        <w:rPr>
-          <w:rFonts w:hint="eastAsia"/>
-        </w:rPr>
-        <w:t>자전거 대여 정보 조회</w:t>
+        <w:t>Use case description: 자전거 대여 정보 조회</w:t>
       </w:r>
     </w:p>
     <w:tbl>
@@ -976,9 +876,6 @@
           <w:p>
             <w:pPr>
               <w:jc w:val="left"/>
-              <w:rPr>
-                <w:rFonts w:hint="eastAsia"/>
-              </w:rPr>
             </w:pPr>
             <w:r>
               <w:rPr>
@@ -996,9 +893,6 @@
           <w:p>
             <w:pPr>
               <w:jc w:val="left"/>
-              <w:rPr>
-                <w:rFonts w:hint="eastAsia"/>
-              </w:rPr>
             </w:pPr>
             <w:r>
               <w:rPr>
@@ -1017,14 +911,12 @@
           <w:p>
             <w:pPr>
               <w:jc w:val="left"/>
-              <w:rPr>
-                <w:rFonts w:hint="eastAsia"/>
-              </w:rPr>
-            </w:pPr>
-            <w:r>
-              <w:rPr>
-                <w:rFonts w:hint="eastAsia"/>
-              </w:rPr>
+            </w:pPr>
+            <w:r>
+              <w:rPr>
+                <w:rFonts w:hint="eastAsia"/>
+              </w:rPr>
+              <w:lastRenderedPageBreak/>
               <w:t>1. 회원이 자전거 대여 정보 조회 메뉴(5 1)을 선택한다.</w:t>
             </w:r>
           </w:p>
@@ -1036,15 +928,24 @@
           <w:p>
             <w:pPr>
               <w:jc w:val="left"/>
-              <w:rPr>
-                <w:rFonts w:hint="eastAsia"/>
-              </w:rPr>
-            </w:pPr>
-            <w:r>
-              <w:rPr>
-                <w:rFonts w:hint="eastAsia"/>
-              </w:rPr>
-              <w:t>2. 회원이 현재 대여 중인 각 자전거의 자전거 ID와 자전거 제품명 리스트를 보여준다.</w:t>
+            </w:pPr>
+            <w:r>
+              <w:rPr>
+                <w:rFonts w:hint="eastAsia"/>
+              </w:rPr>
+              <w:t xml:space="preserve">2. </w:t>
+            </w:r>
+            <w:r>
+              <w:rPr>
+                <w:rFonts w:hint="eastAsia"/>
+              </w:rPr>
+              <w:t xml:space="preserve">메뉴명을 출력하고, </w:t>
+            </w:r>
+            <w:r>
+              <w:rPr>
+                <w:rFonts w:hint="eastAsia"/>
+              </w:rPr>
+              <w:t>회원이 현재 대여 중인 각 자전거의 자전거 ID와 자전거 제품명 리스트를 보여준다.</w:t>
             </w:r>
           </w:p>
         </w:tc>
@@ -1058,22 +959,12 @@
     <w:p>
       <w:pPr>
         <w:jc w:val="left"/>
-        <w:rPr>
-          <w:rFonts w:hint="eastAsia"/>
-        </w:rPr>
       </w:pPr>
       <w:r>
         <w:rPr>
           <w:rFonts w:hint="eastAsia"/>
         </w:rPr>
-        <w:lastRenderedPageBreak/>
-        <w:t xml:space="preserve">Use case description: </w:t>
-      </w:r>
-      <w:r>
-        <w:rPr>
-          <w:rFonts w:hint="eastAsia"/>
-        </w:rPr>
-        <w:t>종료</w:t>
+        <w:t>Use case description: 종료</w:t>
       </w:r>
     </w:p>
     <w:tbl>
@@ -1095,9 +986,6 @@
           <w:p>
             <w:pPr>
               <w:jc w:val="left"/>
-              <w:rPr>
-                <w:rFonts w:hint="eastAsia"/>
-              </w:rPr>
             </w:pPr>
             <w:r>
               <w:rPr>
@@ -1115,9 +1003,6 @@
           <w:p>
             <w:pPr>
               <w:jc w:val="left"/>
-              <w:rPr>
-                <w:rFonts w:hint="eastAsia"/>
-              </w:rPr>
             </w:pPr>
             <w:r>
               <w:rPr>
@@ -1136,40 +1021,34 @@
           <w:p>
             <w:pPr>
               <w:jc w:val="left"/>
-              <w:rPr>
-                <w:rFonts w:hint="eastAsia"/>
-              </w:rPr>
-            </w:pPr>
-            <w:r>
-              <w:rPr>
-                <w:rFonts w:hint="eastAsia"/>
-              </w:rPr>
-              <w:t xml:space="preserve">1. </w:t>
-            </w:r>
-            <w:r>
-              <w:rPr>
-                <w:rFonts w:hint="eastAsia"/>
-              </w:rPr>
-              <w:t>사용자가 시스템 종료 메뉴(6 1)을 선택한다.</w:t>
-            </w:r>
-          </w:p>
-        </w:tc>
-        <w:tc>
-          <w:tcPr>
-            <w:tcW w:w="4508" w:type="dxa"/>
-          </w:tcPr>
-          <w:p>
-            <w:pPr>
-              <w:jc w:val="left"/>
-              <w:rPr>
-                <w:rFonts w:hint="eastAsia"/>
-              </w:rPr>
+            </w:pPr>
+            <w:r>
+              <w:rPr>
+                <w:rFonts w:hint="eastAsia"/>
+              </w:rPr>
+              <w:t>1. 사용자가 시스템 종료 메뉴(6 1)을 선택한다.</w:t>
+            </w:r>
+          </w:p>
+        </w:tc>
+        <w:tc>
+          <w:tcPr>
+            <w:tcW w:w="4508" w:type="dxa"/>
+          </w:tcPr>
+          <w:p>
+            <w:pPr>
+              <w:jc w:val="left"/>
             </w:pPr>
             <w:r>
               <w:rPr>
                 <w:rFonts w:hint="eastAsia"/>
               </w:rPr>
               <w:t xml:space="preserve">2. </w:t>
+            </w:r>
+            <w:r>
+              <w:rPr>
+                <w:rFonts w:hint="eastAsia"/>
+              </w:rPr>
+              <w:t xml:space="preserve">메뉴명을 출력하고, </w:t>
             </w:r>
             <w:r>
               <w:rPr>
@@ -1184,9 +1063,6 @@
     <w:p>
       <w:pPr>
         <w:jc w:val="left"/>
-        <w:rPr>
-          <w:rFonts w:hint="eastAsia"/>
-        </w:rPr>
       </w:pPr>
     </w:p>
     <w:sectPr>

</xml_diff>